<commit_message>
add title of the homework
</commit_message>
<xml_diff>
--- a/H2 10 02 2023 - A/A2/Homework02_A2.docx
+++ b/H2 10 02 2023 - A/A2/Homework02_A2.docx
@@ -17,7 +17,7 @@
       </w:tblPr>
       <w:tblGrid>
         <w:gridCol w:w="1133"/>
-        <w:gridCol w:w="1270"/>
+        <w:gridCol w:w="1269"/>
       </w:tblGrid>
       <w:tr>
         <w:trPr/>
@@ -34,7 +34,7 @@
           <w:p>
             <w:pPr>
               <w:pStyle w:val="Normal"/>
-              <w:widowControl/>
+              <w:widowControl w:val="false"/>
               <w:spacing w:lineRule="auto" w:line="240" w:before="0" w:after="0"/>
               <w:jc w:val="left"/>
               <w:rPr>
@@ -59,18 +59,18 @@
         </w:tc>
         <w:tc>
           <w:tcPr>
-            <w:tcW w:w="1270" w:type="dxa"/>
-            <w:tcBorders>
-              <w:top w:val="single" w:sz="4" w:space="0" w:color="000000"/>
-              <w:left w:val="single" w:sz="4" w:space="0" w:color="000000"/>
-              <w:bottom w:val="single" w:sz="4" w:space="0" w:color="000000"/>
-              <w:right w:val="single" w:sz="4" w:space="0" w:color="000000"/>
-            </w:tcBorders>
-          </w:tcPr>
-          <w:p>
-            <w:pPr>
-              <w:pStyle w:val="Normal"/>
-              <w:widowControl/>
+            <w:tcW w:w="1269" w:type="dxa"/>
+            <w:tcBorders>
+              <w:top w:val="single" w:sz="4" w:space="0" w:color="000000"/>
+              <w:left w:val="single" w:sz="4" w:space="0" w:color="000000"/>
+              <w:bottom w:val="single" w:sz="4" w:space="0" w:color="000000"/>
+              <w:right w:val="single" w:sz="4" w:space="0" w:color="000000"/>
+            </w:tcBorders>
+          </w:tcPr>
+          <w:p>
+            <w:pPr>
+              <w:pStyle w:val="Normal"/>
+              <w:widowControl w:val="false"/>
               <w:spacing w:lineRule="auto" w:line="240" w:before="0" w:after="0"/>
               <w:jc w:val="left"/>
               <w:rPr>
@@ -81,11 +81,9 @@
             </w:pPr>
             <w:r>
               <w:rPr>
-                <w:rFonts w:eastAsia="Calibri"/>
-                <w:kern w:val="0"/>
-                <w:sz w:val="22"/>
-                <w:szCs w:val="22"/>
-                <w:lang w:val="it-IT" w:eastAsia="en-US" w:bidi="ar-SA"/>
+                <w:b/>
+                <w:bCs/>
+                <w:lang w:val="en-US"/>
               </w:rPr>
             </w:r>
           </w:p>
@@ -124,7 +122,7 @@
       <w:tblGrid>
         <w:gridCol w:w="2263"/>
         <w:gridCol w:w="1925"/>
-        <w:gridCol w:w="1925"/>
+        <w:gridCol w:w="1924"/>
         <w:gridCol w:w="1927"/>
       </w:tblGrid>
       <w:tr>
@@ -142,7 +140,7 @@
           <w:p>
             <w:pPr>
               <w:pStyle w:val="Normal"/>
-              <w:widowControl/>
+              <w:widowControl w:val="false"/>
               <w:spacing w:lineRule="auto" w:line="240" w:before="0" w:after="0"/>
               <w:jc w:val="left"/>
               <w:rPr>
@@ -163,7 +161,7 @@
         </w:tc>
         <w:tc>
           <w:tcPr>
-            <w:tcW w:w="5777" w:type="dxa"/>
+            <w:tcW w:w="5776" w:type="dxa"/>
             <w:gridSpan w:val="3"/>
             <w:tcBorders>
               <w:top w:val="single" w:sz="4" w:space="0" w:color="000000"/>
@@ -176,7 +174,7 @@
           <w:p>
             <w:pPr>
               <w:pStyle w:val="Normal"/>
-              <w:widowControl/>
+              <w:widowControl w:val="false"/>
               <w:spacing w:lineRule="auto" w:line="240" w:before="0" w:after="0"/>
               <w:jc w:val="left"/>
               <w:rPr>
@@ -196,19 +194,7 @@
                 <w:szCs w:val="22"/>
                 <w:lang w:val="en-US" w:eastAsia="en-US" w:bidi="ar-SA"/>
               </w:rPr>
-              <w:t>A</w:t>
-            </w:r>
-            <w:r>
-              <w:rPr>
-                <w:rFonts w:eastAsia="Calibri"/>
-                <w:i/>
-                <w:iCs/>
-                <w:kern w:val="0"/>
-                <w:sz w:val="22"/>
-                <w:szCs w:val="22"/>
-                <w:lang w:val="en-US" w:eastAsia="en-US" w:bidi="ar-SA"/>
-              </w:rPr>
-              <w:t>2</w:t>
+              <w:t>A2</w:t>
             </w:r>
           </w:p>
         </w:tc>
@@ -228,7 +214,7 @@
           <w:p>
             <w:pPr>
               <w:pStyle w:val="Normal"/>
-              <w:widowControl/>
+              <w:widowControl w:val="false"/>
               <w:spacing w:lineRule="auto" w:line="240" w:before="0" w:after="0"/>
               <w:jc w:val="left"/>
               <w:rPr>
@@ -249,7 +235,7 @@
         </w:tc>
         <w:tc>
           <w:tcPr>
-            <w:tcW w:w="5777" w:type="dxa"/>
+            <w:tcW w:w="5776" w:type="dxa"/>
             <w:gridSpan w:val="3"/>
             <w:tcBorders>
               <w:top w:val="single" w:sz="4" w:space="0" w:color="000000"/>
@@ -262,7 +248,7 @@
           <w:p>
             <w:pPr>
               <w:pStyle w:val="Normal"/>
-              <w:widowControl/>
+              <w:widowControl w:val="false"/>
               <w:spacing w:lineRule="auto" w:line="240" w:before="0" w:after="0"/>
               <w:jc w:val="left"/>
               <w:rPr>
@@ -282,19 +268,7 @@
                 <w:szCs w:val="22"/>
                 <w:lang w:val="en-US" w:eastAsia="en-US" w:bidi="ar-SA"/>
               </w:rPr>
-              <w:t xml:space="preserve">HOMEWORK </w:t>
-            </w:r>
-            <w:r>
-              <w:rPr>
-                <w:rFonts w:eastAsia="Calibri"/>
-                <w:i/>
-                <w:iCs/>
-                <w:kern w:val="0"/>
-                <w:sz w:val="22"/>
-                <w:szCs w:val="22"/>
-                <w:lang w:val="en-US" w:eastAsia="en-US" w:bidi="ar-SA"/>
-              </w:rPr>
-              <w:t>2</w:t>
+              <w:t>HOMEWORK 2</w:t>
             </w:r>
           </w:p>
         </w:tc>
@@ -314,7 +288,7 @@
           <w:p>
             <w:pPr>
               <w:pStyle w:val="Normal"/>
-              <w:widowControl/>
+              <w:widowControl w:val="false"/>
               <w:spacing w:lineRule="auto" w:line="240" w:before="0" w:after="0"/>
               <w:jc w:val="left"/>
               <w:rPr>
@@ -335,7 +309,7 @@
         </w:tc>
         <w:tc>
           <w:tcPr>
-            <w:tcW w:w="5777" w:type="dxa"/>
+            <w:tcW w:w="5776" w:type="dxa"/>
             <w:gridSpan w:val="3"/>
             <w:tcBorders>
               <w:top w:val="single" w:sz="4" w:space="0" w:color="000000"/>
@@ -348,7 +322,7 @@
           <w:p>
             <w:pPr>
               <w:pStyle w:val="Normal"/>
-              <w:widowControl/>
+              <w:widowControl w:val="false"/>
               <w:spacing w:lineRule="auto" w:line="240" w:before="0" w:after="0"/>
               <w:jc w:val="left"/>
               <w:rPr>
@@ -364,47 +338,7 @@
                 <w:szCs w:val="22"/>
                 <w:lang w:val="en-US" w:eastAsia="en-US" w:bidi="ar-SA"/>
               </w:rPr>
-              <w:t>15</w:t>
-            </w:r>
-            <w:r>
-              <w:rPr>
-                <w:rFonts w:eastAsia="Calibri"/>
-                <w:kern w:val="0"/>
-                <w:sz w:val="22"/>
-                <w:szCs w:val="22"/>
-                <w:lang w:val="en-US" w:eastAsia="en-US" w:bidi="ar-SA"/>
-              </w:rPr>
-              <w:t>/1</w:t>
-            </w:r>
-            <w:r>
-              <w:rPr>
-                <w:rFonts w:eastAsia="Calibri"/>
-                <w:kern w:val="0"/>
-                <w:sz w:val="22"/>
-                <w:szCs w:val="22"/>
-                <w:lang w:val="en-US" w:eastAsia="en-US" w:bidi="ar-SA"/>
-              </w:rPr>
-              <w:t>0</w:t>
-            </w:r>
-            <w:r>
-              <w:rPr>
-                <w:rFonts w:eastAsia="Calibri"/>
-                <w:kern w:val="0"/>
-                <w:sz w:val="22"/>
-                <w:szCs w:val="22"/>
-                <w:lang w:val="en-US" w:eastAsia="en-US" w:bidi="ar-SA"/>
-              </w:rPr>
-              <w:t>/202</w:t>
-            </w:r>
-            <w:r>
-              <w:rPr>
-                <w:rFonts w:eastAsia="Calibri"/>
-                <w:kern w:val="0"/>
-                <w:sz w:val="22"/>
-                <w:szCs w:val="22"/>
-                <w:lang w:val="en-US" w:eastAsia="en-US" w:bidi="ar-SA"/>
-              </w:rPr>
-              <w:t>3</w:t>
+              <w:t>15/10/2023</w:t>
             </w:r>
           </w:p>
         </w:tc>
@@ -424,20 +358,16 @@
           <w:p>
             <w:pPr>
               <w:pStyle w:val="Normal"/>
-              <w:widowControl/>
-              <w:spacing w:lineRule="auto" w:line="240" w:before="0" w:after="0"/>
-              <w:jc w:val="left"/>
-              <w:rPr>
-                <w:lang w:val="en-US"/>
-              </w:rPr>
-            </w:pPr>
-            <w:r>
-              <w:rPr>
-                <w:rFonts w:eastAsia="Calibri"/>
-                <w:kern w:val="0"/>
-                <w:sz w:val="22"/>
-                <w:szCs w:val="22"/>
-                <w:lang w:val="en-US" w:eastAsia="en-US" w:bidi="ar-SA"/>
+              <w:widowControl w:val="false"/>
+              <w:spacing w:lineRule="auto" w:line="240" w:before="0" w:after="0"/>
+              <w:jc w:val="left"/>
+              <w:rPr>
+                <w:lang w:val="en-US"/>
+              </w:rPr>
+            </w:pPr>
+            <w:r>
+              <w:rPr>
+                <w:lang w:val="en-US"/>
               </w:rPr>
             </w:r>
           </w:p>
@@ -455,51 +385,43 @@
           <w:p>
             <w:pPr>
               <w:pStyle w:val="Normal"/>
-              <w:widowControl/>
-              <w:spacing w:lineRule="auto" w:line="240" w:before="0" w:after="0"/>
-              <w:jc w:val="left"/>
-              <w:rPr>
-                <w:lang w:val="en-US"/>
-              </w:rPr>
-            </w:pPr>
-            <w:r>
-              <w:rPr>
-                <w:rFonts w:eastAsia="Calibri"/>
-                <w:kern w:val="0"/>
-                <w:sz w:val="22"/>
-                <w:szCs w:val="22"/>
-                <w:lang w:val="en-US" w:eastAsia="en-US" w:bidi="ar-SA"/>
-              </w:rPr>
-            </w:r>
-          </w:p>
-        </w:tc>
-        <w:tc>
-          <w:tcPr>
-            <w:tcW w:w="1925" w:type="dxa"/>
-            <w:tcBorders>
-              <w:top w:val="single" w:sz="4" w:space="0" w:color="000000"/>
-              <w:left w:val="single" w:sz="4" w:space="0" w:color="000000"/>
-              <w:bottom w:val="single" w:sz="4" w:space="0" w:color="000000"/>
-              <w:right w:val="single" w:sz="4" w:space="0" w:color="000000"/>
-            </w:tcBorders>
-          </w:tcPr>
-          <w:p>
-            <w:pPr>
-              <w:pStyle w:val="Normal"/>
-              <w:widowControl/>
-              <w:spacing w:lineRule="auto" w:line="240" w:before="0" w:after="0"/>
-              <w:jc w:val="left"/>
-              <w:rPr>
-                <w:lang w:val="en-US"/>
-              </w:rPr>
-            </w:pPr>
-            <w:r>
-              <w:rPr>
-                <w:rFonts w:eastAsia="Calibri"/>
-                <w:kern w:val="0"/>
-                <w:sz w:val="22"/>
-                <w:szCs w:val="22"/>
-                <w:lang w:val="en-US" w:eastAsia="en-US" w:bidi="ar-SA"/>
+              <w:widowControl w:val="false"/>
+              <w:spacing w:lineRule="auto" w:line="240" w:before="0" w:after="0"/>
+              <w:jc w:val="left"/>
+              <w:rPr>
+                <w:lang w:val="en-US"/>
+              </w:rPr>
+            </w:pPr>
+            <w:r>
+              <w:rPr>
+                <w:lang w:val="en-US"/>
+              </w:rPr>
+            </w:r>
+          </w:p>
+        </w:tc>
+        <w:tc>
+          <w:tcPr>
+            <w:tcW w:w="1924" w:type="dxa"/>
+            <w:tcBorders>
+              <w:top w:val="single" w:sz="4" w:space="0" w:color="000000"/>
+              <w:left w:val="single" w:sz="4" w:space="0" w:color="000000"/>
+              <w:bottom w:val="single" w:sz="4" w:space="0" w:color="000000"/>
+              <w:right w:val="single" w:sz="4" w:space="0" w:color="000000"/>
+            </w:tcBorders>
+          </w:tcPr>
+          <w:p>
+            <w:pPr>
+              <w:pStyle w:val="Normal"/>
+              <w:widowControl w:val="false"/>
+              <w:spacing w:lineRule="auto" w:line="240" w:before="0" w:after="0"/>
+              <w:jc w:val="left"/>
+              <w:rPr>
+                <w:lang w:val="en-US"/>
+              </w:rPr>
+            </w:pPr>
+            <w:r>
+              <w:rPr>
+                <w:lang w:val="en-US"/>
               </w:rPr>
             </w:r>
           </w:p>
@@ -517,20 +439,16 @@
           <w:p>
             <w:pPr>
               <w:pStyle w:val="Normal"/>
-              <w:widowControl/>
-              <w:spacing w:lineRule="auto" w:line="240" w:before="0" w:after="0"/>
-              <w:jc w:val="left"/>
-              <w:rPr>
-                <w:lang w:val="en-US"/>
-              </w:rPr>
-            </w:pPr>
-            <w:r>
-              <w:rPr>
-                <w:rFonts w:eastAsia="Calibri"/>
-                <w:kern w:val="0"/>
-                <w:sz w:val="22"/>
-                <w:szCs w:val="22"/>
-                <w:lang w:val="en-US" w:eastAsia="en-US" w:bidi="ar-SA"/>
+              <w:widowControl w:val="false"/>
+              <w:spacing w:lineRule="auto" w:line="240" w:before="0" w:after="0"/>
+              <w:jc w:val="left"/>
+              <w:rPr>
+                <w:lang w:val="en-US"/>
+              </w:rPr>
+            </w:pPr>
+            <w:r>
+              <w:rPr>
+                <w:lang w:val="en-US"/>
               </w:rPr>
             </w:r>
           </w:p>
@@ -551,7 +469,7 @@
           <w:p>
             <w:pPr>
               <w:pStyle w:val="Normal"/>
-              <w:widowControl/>
+              <w:widowControl w:val="false"/>
               <w:spacing w:lineRule="auto" w:line="240" w:before="0" w:after="0"/>
               <w:jc w:val="left"/>
               <w:rPr>
@@ -583,7 +501,7 @@
           <w:p>
             <w:pPr>
               <w:pStyle w:val="Normal"/>
-              <w:widowControl/>
+              <w:widowControl w:val="false"/>
               <w:spacing w:lineRule="auto" w:line="240" w:before="0" w:after="0"/>
               <w:jc w:val="center"/>
               <w:rPr>
@@ -604,18 +522,18 @@
         </w:tc>
         <w:tc>
           <w:tcPr>
-            <w:tcW w:w="1925" w:type="dxa"/>
-            <w:tcBorders>
-              <w:top w:val="single" w:sz="4" w:space="0" w:color="000000"/>
-              <w:left w:val="single" w:sz="4" w:space="0" w:color="000000"/>
-              <w:bottom w:val="single" w:sz="4" w:space="0" w:color="000000"/>
-              <w:right w:val="single" w:sz="4" w:space="0" w:color="000000"/>
-            </w:tcBorders>
-          </w:tcPr>
-          <w:p>
-            <w:pPr>
-              <w:pStyle w:val="Normal"/>
-              <w:widowControl/>
+            <w:tcW w:w="1924" w:type="dxa"/>
+            <w:tcBorders>
+              <w:top w:val="single" w:sz="4" w:space="0" w:color="000000"/>
+              <w:left w:val="single" w:sz="4" w:space="0" w:color="000000"/>
+              <w:bottom w:val="single" w:sz="4" w:space="0" w:color="000000"/>
+              <w:right w:val="single" w:sz="4" w:space="0" w:color="000000"/>
+            </w:tcBorders>
+          </w:tcPr>
+          <w:p>
+            <w:pPr>
+              <w:pStyle w:val="Normal"/>
+              <w:widowControl w:val="false"/>
               <w:spacing w:lineRule="auto" w:line="240" w:before="0" w:after="0"/>
               <w:jc w:val="center"/>
               <w:rPr>
@@ -647,7 +565,7 @@
           <w:p>
             <w:pPr>
               <w:pStyle w:val="Normal"/>
-              <w:widowControl/>
+              <w:widowControl w:val="false"/>
               <w:spacing w:lineRule="auto" w:line="240" w:before="0" w:after="0"/>
               <w:jc w:val="center"/>
               <w:rPr>
@@ -683,7 +601,7 @@
           <w:p>
             <w:pPr>
               <w:pStyle w:val="Normal"/>
-              <w:widowControl/>
+              <w:widowControl w:val="false"/>
               <w:spacing w:lineRule="auto" w:line="240" w:before="0" w:after="0"/>
               <w:jc w:val="left"/>
               <w:rPr>
@@ -716,7 +634,7 @@
           <w:p>
             <w:pPr>
               <w:pStyle w:val="Normal"/>
-              <w:widowControl/>
+              <w:widowControl w:val="false"/>
               <w:spacing w:lineRule="auto" w:line="240" w:before="0" w:after="0"/>
               <w:jc w:val="center"/>
               <w:rPr>
@@ -728,20 +646,16 @@
             </w:pPr>
             <w:r>
               <w:rPr>
-                <w:rFonts w:eastAsia="Calibri"/>
-                <w:i/>
-                <w:iCs/>
-                <w:kern w:val="0"/>
-                <w:sz w:val="22"/>
-                <w:szCs w:val="22"/>
-                <w:lang w:val="en-US" w:eastAsia="en-US" w:bidi="ar-SA"/>
-              </w:rPr>
-            </w:r>
-          </w:p>
-        </w:tc>
-        <w:tc>
-          <w:tcPr>
-            <w:tcW w:w="1925" w:type="dxa"/>
+                <w:i/>
+                <w:iCs/>
+                <w:lang w:val="en-US"/>
+              </w:rPr>
+            </w:r>
+          </w:p>
+        </w:tc>
+        <w:tc>
+          <w:tcPr>
+            <w:tcW w:w="1924" w:type="dxa"/>
             <w:tcBorders>
               <w:top w:val="single" w:sz="4" w:space="0" w:color="000000"/>
               <w:left w:val="single" w:sz="4" w:space="0" w:color="000000"/>
@@ -753,7 +667,7 @@
           <w:p>
             <w:pPr>
               <w:pStyle w:val="Normal"/>
-              <w:widowControl/>
+              <w:widowControl w:val="false"/>
               <w:spacing w:lineRule="auto" w:line="240" w:before="0" w:after="0"/>
               <w:jc w:val="center"/>
               <w:rPr>
@@ -765,13 +679,9 @@
             </w:pPr>
             <w:r>
               <w:rPr>
-                <w:rFonts w:eastAsia="Calibri"/>
-                <w:i/>
-                <w:iCs/>
-                <w:kern w:val="0"/>
-                <w:sz w:val="22"/>
-                <w:szCs w:val="22"/>
-                <w:lang w:val="en-US" w:eastAsia="en-US" w:bidi="ar-SA"/>
+                <w:i/>
+                <w:iCs/>
+                <w:lang w:val="en-US"/>
               </w:rPr>
             </w:r>
           </w:p>
@@ -790,7 +700,7 @@
           <w:p>
             <w:pPr>
               <w:pStyle w:val="Normal"/>
-              <w:widowControl/>
+              <w:widowControl w:val="false"/>
               <w:spacing w:lineRule="auto" w:line="240" w:before="0" w:after="0"/>
               <w:jc w:val="center"/>
               <w:rPr>
@@ -831,7 +741,7 @@
           <w:p>
             <w:pPr>
               <w:pStyle w:val="Normal"/>
-              <w:widowControl/>
+              <w:widowControl w:val="false"/>
               <w:spacing w:lineRule="auto" w:line="240" w:before="0" w:after="0"/>
               <w:jc w:val="left"/>
               <w:rPr>
@@ -864,7 +774,7 @@
           <w:p>
             <w:pPr>
               <w:pStyle w:val="Normal"/>
-              <w:widowControl/>
+              <w:widowControl w:val="false"/>
               <w:spacing w:lineRule="auto" w:line="240" w:before="0" w:after="0"/>
               <w:jc w:val="center"/>
               <w:rPr>
@@ -876,20 +786,16 @@
             </w:pPr>
             <w:r>
               <w:rPr>
-                <w:rFonts w:eastAsia="Calibri"/>
-                <w:i/>
-                <w:iCs/>
-                <w:kern w:val="0"/>
-                <w:sz w:val="22"/>
-                <w:szCs w:val="22"/>
-                <w:lang w:val="en-US" w:eastAsia="en-US" w:bidi="ar-SA"/>
-              </w:rPr>
-            </w:r>
-          </w:p>
-        </w:tc>
-        <w:tc>
-          <w:tcPr>
-            <w:tcW w:w="1925" w:type="dxa"/>
+                <w:i/>
+                <w:iCs/>
+                <w:lang w:val="en-US"/>
+              </w:rPr>
+            </w:r>
+          </w:p>
+        </w:tc>
+        <w:tc>
+          <w:tcPr>
+            <w:tcW w:w="1924" w:type="dxa"/>
             <w:tcBorders>
               <w:top w:val="single" w:sz="4" w:space="0" w:color="000000"/>
               <w:left w:val="single" w:sz="4" w:space="0" w:color="000000"/>
@@ -901,7 +807,7 @@
           <w:p>
             <w:pPr>
               <w:pStyle w:val="Normal"/>
-              <w:widowControl/>
+              <w:widowControl w:val="false"/>
               <w:spacing w:lineRule="auto" w:line="240" w:before="0" w:after="0"/>
               <w:jc w:val="center"/>
               <w:rPr>
@@ -913,13 +819,9 @@
             </w:pPr>
             <w:r>
               <w:rPr>
-                <w:rFonts w:eastAsia="Calibri"/>
-                <w:i/>
-                <w:iCs/>
-                <w:kern w:val="0"/>
-                <w:sz w:val="22"/>
-                <w:szCs w:val="22"/>
-                <w:lang w:val="en-US" w:eastAsia="en-US" w:bidi="ar-SA"/>
+                <w:i/>
+                <w:iCs/>
+                <w:lang w:val="en-US"/>
               </w:rPr>
             </w:r>
           </w:p>
@@ -938,7 +840,7 @@
           <w:p>
             <w:pPr>
               <w:pStyle w:val="Normal"/>
-              <w:widowControl/>
+              <w:widowControl w:val="false"/>
               <w:spacing w:lineRule="auto" w:line="240" w:before="0" w:after="0"/>
               <w:jc w:val="center"/>
               <w:rPr>
@@ -979,7 +881,7 @@
           <w:p>
             <w:pPr>
               <w:pStyle w:val="Normal"/>
-              <w:widowControl/>
+              <w:widowControl w:val="false"/>
               <w:spacing w:lineRule="auto" w:line="240" w:before="0" w:after="0"/>
               <w:jc w:val="left"/>
               <w:rPr>
@@ -1012,7 +914,7 @@
           <w:p>
             <w:pPr>
               <w:pStyle w:val="Normal"/>
-              <w:widowControl/>
+              <w:widowControl w:val="false"/>
               <w:spacing w:lineRule="auto" w:line="240" w:before="0" w:after="0"/>
               <w:jc w:val="center"/>
               <w:rPr>
@@ -1024,20 +926,16 @@
             </w:pPr>
             <w:r>
               <w:rPr>
-                <w:rFonts w:eastAsia="Calibri"/>
-                <w:i/>
-                <w:iCs/>
-                <w:kern w:val="0"/>
-                <w:sz w:val="22"/>
-                <w:szCs w:val="22"/>
-                <w:lang w:val="en-US" w:eastAsia="en-US" w:bidi="ar-SA"/>
-              </w:rPr>
-            </w:r>
-          </w:p>
-        </w:tc>
-        <w:tc>
-          <w:tcPr>
-            <w:tcW w:w="1925" w:type="dxa"/>
+                <w:i/>
+                <w:iCs/>
+                <w:lang w:val="en-US"/>
+              </w:rPr>
+            </w:r>
+          </w:p>
+        </w:tc>
+        <w:tc>
+          <w:tcPr>
+            <w:tcW w:w="1924" w:type="dxa"/>
             <w:tcBorders>
               <w:top w:val="single" w:sz="4" w:space="0" w:color="000000"/>
               <w:left w:val="single" w:sz="4" w:space="0" w:color="000000"/>
@@ -1049,7 +947,7 @@
           <w:p>
             <w:pPr>
               <w:pStyle w:val="Normal"/>
-              <w:widowControl/>
+              <w:widowControl w:val="false"/>
               <w:spacing w:lineRule="auto" w:line="240" w:before="0" w:after="0"/>
               <w:jc w:val="center"/>
               <w:rPr>
@@ -1061,13 +959,9 @@
             </w:pPr>
             <w:r>
               <w:rPr>
-                <w:rFonts w:eastAsia="Calibri"/>
-                <w:i/>
-                <w:iCs/>
-                <w:kern w:val="0"/>
-                <w:sz w:val="22"/>
-                <w:szCs w:val="22"/>
-                <w:lang w:val="en-US" w:eastAsia="en-US" w:bidi="ar-SA"/>
+                <w:i/>
+                <w:iCs/>
+                <w:lang w:val="en-US"/>
               </w:rPr>
             </w:r>
           </w:p>
@@ -1086,7 +980,7 @@
           <w:p>
             <w:pPr>
               <w:pStyle w:val="Normal"/>
-              <w:widowControl/>
+              <w:widowControl w:val="false"/>
               <w:spacing w:lineRule="auto" w:line="240" w:before="0" w:after="0"/>
               <w:jc w:val="center"/>
               <w:rPr>
@@ -1127,7 +1021,7 @@
           <w:p>
             <w:pPr>
               <w:pStyle w:val="Normal"/>
-              <w:widowControl/>
+              <w:widowControl w:val="false"/>
               <w:spacing w:lineRule="auto" w:line="240" w:before="0" w:after="0"/>
               <w:jc w:val="left"/>
               <w:rPr>
@@ -1160,7 +1054,7 @@
           <w:p>
             <w:pPr>
               <w:pStyle w:val="Normal"/>
-              <w:widowControl/>
+              <w:widowControl w:val="false"/>
               <w:spacing w:lineRule="auto" w:line="240" w:before="0" w:after="0"/>
               <w:jc w:val="center"/>
               <w:rPr>
@@ -1172,20 +1066,16 @@
             </w:pPr>
             <w:r>
               <w:rPr>
-                <w:rFonts w:eastAsia="Calibri"/>
-                <w:i/>
-                <w:iCs/>
-                <w:kern w:val="0"/>
-                <w:sz w:val="22"/>
-                <w:szCs w:val="22"/>
-                <w:lang w:val="en-US" w:eastAsia="en-US" w:bidi="ar-SA"/>
-              </w:rPr>
-            </w:r>
-          </w:p>
-        </w:tc>
-        <w:tc>
-          <w:tcPr>
-            <w:tcW w:w="1925" w:type="dxa"/>
+                <w:i/>
+                <w:iCs/>
+                <w:lang w:val="en-US"/>
+              </w:rPr>
+            </w:r>
+          </w:p>
+        </w:tc>
+        <w:tc>
+          <w:tcPr>
+            <w:tcW w:w="1924" w:type="dxa"/>
             <w:tcBorders>
               <w:top w:val="single" w:sz="4" w:space="0" w:color="000000"/>
               <w:left w:val="single" w:sz="4" w:space="0" w:color="000000"/>
@@ -1197,7 +1087,7 @@
           <w:p>
             <w:pPr>
               <w:pStyle w:val="Normal"/>
-              <w:widowControl/>
+              <w:widowControl w:val="false"/>
               <w:spacing w:lineRule="auto" w:line="240" w:before="0" w:after="0"/>
               <w:jc w:val="center"/>
               <w:rPr>
@@ -1209,13 +1099,9 @@
             </w:pPr>
             <w:r>
               <w:rPr>
-                <w:rFonts w:eastAsia="Calibri"/>
-                <w:i/>
-                <w:iCs/>
-                <w:kern w:val="0"/>
-                <w:sz w:val="22"/>
-                <w:szCs w:val="22"/>
-                <w:lang w:val="en-US" w:eastAsia="en-US" w:bidi="ar-SA"/>
+                <w:i/>
+                <w:iCs/>
+                <w:lang w:val="en-US"/>
               </w:rPr>
             </w:r>
           </w:p>
@@ -1234,7 +1120,7 @@
           <w:p>
             <w:pPr>
               <w:pStyle w:val="Normal"/>
-              <w:widowControl/>
+              <w:widowControl w:val="false"/>
               <w:spacing w:lineRule="auto" w:line="240" w:before="0" w:after="0"/>
               <w:jc w:val="center"/>
               <w:rPr>
@@ -1275,7 +1161,7 @@
           <w:p>
             <w:pPr>
               <w:pStyle w:val="Normal"/>
-              <w:widowControl/>
+              <w:widowControl w:val="false"/>
               <w:spacing w:lineRule="auto" w:line="240" w:before="0" w:after="0"/>
               <w:jc w:val="left"/>
               <w:rPr>
@@ -1308,7 +1194,7 @@
           <w:p>
             <w:pPr>
               <w:pStyle w:val="Normal"/>
-              <w:widowControl/>
+              <w:widowControl w:val="false"/>
               <w:spacing w:lineRule="auto" w:line="240" w:before="0" w:after="0"/>
               <w:jc w:val="center"/>
               <w:rPr>
@@ -1320,20 +1206,16 @@
             </w:pPr>
             <w:r>
               <w:rPr>
-                <w:rFonts w:eastAsia="Calibri"/>
-                <w:i/>
-                <w:iCs/>
-                <w:kern w:val="0"/>
-                <w:sz w:val="22"/>
-                <w:szCs w:val="22"/>
-                <w:lang w:val="en-US" w:eastAsia="en-US" w:bidi="ar-SA"/>
-              </w:rPr>
-            </w:r>
-          </w:p>
-        </w:tc>
-        <w:tc>
-          <w:tcPr>
-            <w:tcW w:w="1925" w:type="dxa"/>
+                <w:i/>
+                <w:iCs/>
+                <w:lang w:val="en-US"/>
+              </w:rPr>
+            </w:r>
+          </w:p>
+        </w:tc>
+        <w:tc>
+          <w:tcPr>
+            <w:tcW w:w="1924" w:type="dxa"/>
             <w:tcBorders>
               <w:top w:val="single" w:sz="4" w:space="0" w:color="000000"/>
               <w:left w:val="single" w:sz="4" w:space="0" w:color="000000"/>
@@ -1345,7 +1227,7 @@
           <w:p>
             <w:pPr>
               <w:pStyle w:val="Normal"/>
-              <w:widowControl/>
+              <w:widowControl w:val="false"/>
               <w:spacing w:lineRule="auto" w:line="240" w:before="0" w:after="0"/>
               <w:jc w:val="center"/>
               <w:rPr>
@@ -1357,13 +1239,9 @@
             </w:pPr>
             <w:r>
               <w:rPr>
-                <w:rFonts w:eastAsia="Calibri"/>
-                <w:i/>
-                <w:iCs/>
-                <w:kern w:val="0"/>
-                <w:sz w:val="22"/>
-                <w:szCs w:val="22"/>
-                <w:lang w:val="en-US" w:eastAsia="en-US" w:bidi="ar-SA"/>
+                <w:i/>
+                <w:iCs/>
+                <w:lang w:val="en-US"/>
               </w:rPr>
             </w:r>
           </w:p>
@@ -1382,7 +1260,7 @@
           <w:p>
             <w:pPr>
               <w:pStyle w:val="Normal"/>
-              <w:widowControl/>
+              <w:widowControl w:val="false"/>
               <w:spacing w:lineRule="auto" w:line="240" w:before="0" w:after="0"/>
               <w:jc w:val="center"/>
               <w:rPr>
@@ -1411,7 +1289,7 @@
         <w:trPr/>
         <w:tc>
           <w:tcPr>
-            <w:tcW w:w="8040" w:type="dxa"/>
+            <w:tcW w:w="8039" w:type="dxa"/>
             <w:gridSpan w:val="4"/>
             <w:tcBorders>
               <w:top w:val="single" w:sz="4" w:space="0" w:color="000000"/>
@@ -1424,7 +1302,7 @@
           <w:p>
             <w:pPr>
               <w:pStyle w:val="Normal"/>
-              <w:widowControl/>
+              <w:widowControl w:val="false"/>
               <w:spacing w:lineRule="auto" w:line="240" w:before="0" w:after="0"/>
               <w:jc w:val="left"/>
               <w:rPr>
@@ -1474,7 +1352,7 @@
         <w:gridCol w:w="2407"/>
         <w:gridCol w:w="2407"/>
         <w:gridCol w:w="2407"/>
-        <w:gridCol w:w="2407"/>
+        <w:gridCol w:w="2406"/>
       </w:tblGrid>
       <w:tr>
         <w:trPr/>
@@ -1491,7 +1369,7 @@
           <w:p>
             <w:pPr>
               <w:pStyle w:val="Normal"/>
-              <w:widowControl/>
+              <w:widowControl w:val="false"/>
               <w:spacing w:lineRule="auto" w:line="240" w:before="0" w:after="0"/>
               <w:jc w:val="left"/>
               <w:rPr>
@@ -1512,7 +1390,7 @@
         </w:tc>
         <w:tc>
           <w:tcPr>
-            <w:tcW w:w="7221" w:type="dxa"/>
+            <w:tcW w:w="7220" w:type="dxa"/>
             <w:gridSpan w:val="3"/>
             <w:tcBorders>
               <w:top w:val="single" w:sz="4" w:space="0" w:color="000000"/>
@@ -1525,7 +1403,7 @@
           <w:p>
             <w:pPr>
               <w:pStyle w:val="Normal"/>
-              <w:widowControl/>
+              <w:widowControl w:val="false"/>
               <w:spacing w:lineRule="auto" w:line="240" w:before="0" w:after="0"/>
               <w:jc w:val="left"/>
               <w:rPr>
@@ -1540,7 +1418,7 @@
                 <w:szCs w:val="22"/>
                 <w:lang w:val="en-GB" w:eastAsia="en-US" w:bidi="ar-SA"/>
               </w:rPr>
-              <w:t>MEMS Accelerometer</w:t>
+              <w:t>Play a song</w:t>
             </w:r>
           </w:p>
         </w:tc>
@@ -1560,7 +1438,7 @@
           <w:p>
             <w:pPr>
               <w:pStyle w:val="Normal"/>
-              <w:widowControl/>
+              <w:widowControl w:val="false"/>
               <w:spacing w:lineRule="auto" w:line="240" w:before="0" w:after="0"/>
               <w:jc w:val="left"/>
               <w:rPr>
@@ -1592,7 +1470,7 @@
           <w:p>
             <w:pPr>
               <w:pStyle w:val="Normal"/>
-              <w:widowControl/>
+              <w:widowControl w:val="false"/>
               <w:spacing w:lineRule="auto" w:line="240" w:before="0" w:after="0"/>
               <w:jc w:val="left"/>
               <w:rPr>
@@ -1626,7 +1504,7 @@
           <w:p>
             <w:pPr>
               <w:pStyle w:val="Normal"/>
-              <w:widowControl/>
+              <w:widowControl w:val="false"/>
               <w:spacing w:lineRule="auto" w:line="240" w:before="0" w:after="0"/>
               <w:jc w:val="left"/>
               <w:rPr>
@@ -1649,18 +1527,18 @@
         </w:tc>
         <w:tc>
           <w:tcPr>
-            <w:tcW w:w="2407" w:type="dxa"/>
-            <w:tcBorders>
-              <w:top w:val="single" w:sz="4" w:space="0" w:color="000000"/>
-              <w:left w:val="single" w:sz="4" w:space="0" w:color="000000"/>
-              <w:bottom w:val="single" w:sz="4" w:space="0" w:color="000000"/>
-              <w:right w:val="single" w:sz="4" w:space="0" w:color="000000"/>
-            </w:tcBorders>
-          </w:tcPr>
-          <w:p>
-            <w:pPr>
-              <w:pStyle w:val="Normal"/>
-              <w:widowControl/>
+            <w:tcW w:w="2406" w:type="dxa"/>
+            <w:tcBorders>
+              <w:top w:val="single" w:sz="4" w:space="0" w:color="000000"/>
+              <w:left w:val="single" w:sz="4" w:space="0" w:color="000000"/>
+              <w:bottom w:val="single" w:sz="4" w:space="0" w:color="000000"/>
+              <w:right w:val="single" w:sz="4" w:space="0" w:color="000000"/>
+            </w:tcBorders>
+          </w:tcPr>
+          <w:p>
+            <w:pPr>
+              <w:pStyle w:val="Normal"/>
+              <w:widowControl w:val="false"/>
               <w:spacing w:lineRule="auto" w:line="240" w:before="0" w:after="0"/>
               <w:jc w:val="left"/>
               <w:rPr>
@@ -1696,7 +1574,7 @@
           <w:p>
             <w:pPr>
               <w:pStyle w:val="Normal"/>
-              <w:widowControl/>
+              <w:widowControl w:val="false"/>
               <w:spacing w:lineRule="auto" w:line="240" w:before="0" w:after="0"/>
               <w:jc w:val="center"/>
               <w:rPr>
@@ -1708,13 +1586,9 @@
             </w:pPr>
             <w:r>
               <w:rPr>
-                <w:rFonts w:eastAsia="Calibri"/>
-                <w:i/>
-                <w:iCs/>
-                <w:kern w:val="0"/>
-                <w:sz w:val="22"/>
-                <w:szCs w:val="22"/>
-                <w:lang w:val="en-US" w:eastAsia="en-US" w:bidi="ar-SA"/>
+                <w:i/>
+                <w:iCs/>
+                <w:lang w:val="en-US"/>
               </w:rPr>
             </w:r>
           </w:p>
@@ -1733,7 +1607,7 @@
           <w:p>
             <w:pPr>
               <w:pStyle w:val="Normal"/>
-              <w:widowControl/>
+              <w:widowControl w:val="false"/>
               <w:spacing w:lineRule="auto" w:line="240" w:before="0" w:after="0"/>
               <w:jc w:val="center"/>
               <w:rPr>
@@ -1745,13 +1619,9 @@
             </w:pPr>
             <w:r>
               <w:rPr>
-                <w:rFonts w:eastAsia="Calibri"/>
-                <w:i/>
-                <w:iCs/>
-                <w:kern w:val="0"/>
-                <w:sz w:val="22"/>
-                <w:szCs w:val="22"/>
-                <w:lang w:val="en-US" w:eastAsia="en-US" w:bidi="ar-SA"/>
+                <w:i/>
+                <w:iCs/>
+                <w:lang w:val="en-US"/>
               </w:rPr>
             </w:r>
           </w:p>
@@ -1770,7 +1640,7 @@
           <w:p>
             <w:pPr>
               <w:pStyle w:val="Normal"/>
-              <w:widowControl/>
+              <w:widowControl w:val="false"/>
               <w:spacing w:lineRule="auto" w:line="240" w:before="0" w:after="0"/>
               <w:jc w:val="center"/>
               <w:rPr>
@@ -1782,20 +1652,16 @@
             </w:pPr>
             <w:r>
               <w:rPr>
-                <w:rFonts w:eastAsia="Calibri"/>
-                <w:i/>
-                <w:iCs/>
-                <w:kern w:val="0"/>
-                <w:sz w:val="22"/>
-                <w:szCs w:val="22"/>
-                <w:lang w:val="en-US" w:eastAsia="en-US" w:bidi="ar-SA"/>
-              </w:rPr>
-            </w:r>
-          </w:p>
-        </w:tc>
-        <w:tc>
-          <w:tcPr>
-            <w:tcW w:w="2407" w:type="dxa"/>
+                <w:i/>
+                <w:iCs/>
+                <w:lang w:val="en-US"/>
+              </w:rPr>
+            </w:r>
+          </w:p>
+        </w:tc>
+        <w:tc>
+          <w:tcPr>
+            <w:tcW w:w="2406" w:type="dxa"/>
             <w:tcBorders>
               <w:top w:val="single" w:sz="4" w:space="0" w:color="000000"/>
               <w:left w:val="single" w:sz="4" w:space="0" w:color="000000"/>
@@ -1807,7 +1673,7 @@
           <w:p>
             <w:pPr>
               <w:pStyle w:val="Normal"/>
-              <w:widowControl/>
+              <w:widowControl w:val="false"/>
               <w:spacing w:lineRule="auto" w:line="240" w:before="0" w:after="0"/>
               <w:jc w:val="center"/>
               <w:rPr>
@@ -1838,7 +1704,7 @@
         </w:trPr>
         <w:tc>
           <w:tcPr>
-            <w:tcW w:w="9628" w:type="dxa"/>
+            <w:tcW w:w="9627" w:type="dxa"/>
             <w:gridSpan w:val="4"/>
             <w:tcBorders>
               <w:top w:val="single" w:sz="4" w:space="0" w:color="000000"/>
@@ -1936,7 +1802,7 @@
             </w:pPr>
             <w:r>
               <w:drawing>
-                <wp:anchor behindDoc="0" distT="0" distB="0" distL="0" distR="0" simplePos="0" locked="0" layoutInCell="0" allowOverlap="1" relativeHeight="2">
+                <wp:anchor behindDoc="0" distT="0" distB="0" distL="0" distR="0" simplePos="0" locked="0" layoutInCell="1" allowOverlap="1" relativeHeight="14">
                   <wp:simplePos x="0" y="0"/>
                   <wp:positionH relativeFrom="column">
                     <wp:posOffset>100330</wp:posOffset>
@@ -1988,97 +1854,7 @@
                 <w:szCs w:val="22"/>
                 <w:lang w:val="en-GB" w:eastAsia="en-US" w:bidi="ar-SA"/>
               </w:rPr>
-              <w:t xml:space="preserve">Project 2b: like Project 2a, although we made some optimizations: </w:t>
-            </w:r>
-            <w:r>
-              <w:rPr>
-                <w:rFonts w:cs="Calibri" w:ascii="Calibri" w:hAnsi="Calibri"/>
-                <w:sz w:val="22"/>
-                <w:szCs w:val="22"/>
-                <w:lang w:val="en-GB" w:eastAsia="en-US" w:bidi="ar-SA"/>
-              </w:rPr>
-              <w:t>o</w:t>
-            </w:r>
-            <w:r>
-              <w:rPr>
-                <w:rFonts w:cs="Calibri" w:ascii="Calibri" w:hAnsi="Calibri"/>
-                <w:sz w:val="22"/>
-                <w:szCs w:val="22"/>
-                <w:lang w:val="en-GB" w:eastAsia="en-US" w:bidi="ar-SA"/>
-              </w:rPr>
-              <w:t xml:space="preserve">ur version </w:t>
-            </w:r>
-            <w:r>
-              <w:rPr>
-                <w:rFonts w:cs="Calibri" w:ascii="Calibri" w:hAnsi="Calibri"/>
-                <w:sz w:val="22"/>
-                <w:szCs w:val="22"/>
-                <w:lang w:val="en-GB" w:eastAsia="en-US" w:bidi="ar-SA"/>
-              </w:rPr>
-              <w:t xml:space="preserve">of the function playnote </w:t>
-            </w:r>
-            <w:r>
-              <w:rPr>
-                <w:rFonts w:cs="Calibri" w:ascii="Calibri" w:hAnsi="Calibri"/>
-                <w:sz w:val="22"/>
-                <w:szCs w:val="22"/>
-                <w:lang w:val="en-GB" w:eastAsia="en-US" w:bidi="ar-SA"/>
-              </w:rPr>
-              <w:t>use</w:t>
-            </w:r>
-            <w:r>
-              <w:rPr>
-                <w:rFonts w:cs="Calibri" w:ascii="Calibri" w:hAnsi="Calibri"/>
-                <w:sz w:val="22"/>
-                <w:szCs w:val="22"/>
-                <w:lang w:val="en-GB" w:eastAsia="en-US" w:bidi="ar-SA"/>
-              </w:rPr>
-              <w:t xml:space="preserve">s </w:t>
-            </w:r>
-            <w:r>
-              <w:rPr>
-                <w:rFonts w:cs="Calibri" w:ascii="Calibri" w:hAnsi="Calibri"/>
-                <w:sz w:val="22"/>
-                <w:szCs w:val="22"/>
-                <w:lang w:val="en-GB" w:eastAsia="en-US" w:bidi="ar-SA"/>
-              </w:rPr>
-              <w:t>a few functions to change the AUTORELOAD register and COMPARE register and reset</w:t>
-            </w:r>
-            <w:r>
-              <w:rPr>
-                <w:rFonts w:cs="Calibri" w:ascii="Calibri" w:hAnsi="Calibri"/>
-                <w:sz w:val="22"/>
-                <w:szCs w:val="22"/>
-                <w:lang w:val="en-GB" w:eastAsia="en-US" w:bidi="ar-SA"/>
-              </w:rPr>
-              <w:t>s</w:t>
-            </w:r>
-            <w:r>
-              <w:rPr>
-                <w:rFonts w:cs="Calibri" w:ascii="Calibri" w:hAnsi="Calibri"/>
-                <w:sz w:val="22"/>
-                <w:szCs w:val="22"/>
-                <w:lang w:val="en-GB" w:eastAsia="en-US" w:bidi="ar-SA"/>
-              </w:rPr>
-              <w:t xml:space="preserve"> the timer counter every time a new tone </w:t>
-            </w:r>
-            <w:r>
-              <w:rPr>
-                <w:rFonts w:cs="Calibri" w:ascii="Calibri" w:hAnsi="Calibri"/>
-                <w:sz w:val="22"/>
-                <w:szCs w:val="22"/>
-                <w:lang w:val="en-GB" w:eastAsia="en-US" w:bidi="ar-SA"/>
-              </w:rPr>
-              <w:t>is played</w:t>
-            </w:r>
-            <w:r>
-              <w:rPr>
-                <w:rFonts w:cs="Calibri" w:ascii="Calibri" w:hAnsi="Calibri"/>
-                <w:sz w:val="22"/>
-                <w:szCs w:val="22"/>
-                <w:lang w:val="en-GB" w:eastAsia="en-US" w:bidi="ar-SA"/>
-              </w:rPr>
-              <w:t>.</w:t>
+              <w:t>Project 2b: like Project 2a, although we made some optimizations: our version of the function playnote uses a few functions to change the AUTORELOAD register and COMPARE register and resets the timer counter every time a new tone is played.</w:t>
             </w:r>
           </w:p>
           <w:p>
@@ -2101,25 +1877,7 @@
                 <w:szCs w:val="22"/>
                 <w:lang w:val="en-GB" w:eastAsia="en-US" w:bidi="ar-SA"/>
               </w:rPr>
-              <w:t xml:space="preserve">Those functions </w:t>
-            </w:r>
-            <w:r>
-              <w:rPr>
-                <w:rFonts w:cs="Calibri" w:ascii="Calibri" w:hAnsi="Calibri"/>
-                <w:sz w:val="22"/>
-                <w:szCs w:val="22"/>
-                <w:lang w:val="en-GB" w:eastAsia="en-US" w:bidi="ar-SA"/>
-              </w:rPr>
-              <w:t>are well-described</w:t>
-            </w:r>
-            <w:r>
-              <w:rPr>
-                <w:rFonts w:cs="Calibri" w:ascii="Calibri" w:hAnsi="Calibri"/>
-                <w:sz w:val="22"/>
-                <w:szCs w:val="22"/>
-                <w:lang w:val="en-GB" w:eastAsia="en-US" w:bidi="ar-SA"/>
-              </w:rPr>
-              <w:t xml:space="preserve"> in the document: “HAL functions.pdf”:</w:t>
+              <w:t>Those functions are well-described in the document: “HAL functions.pdf”:</w:t>
             </w:r>
           </w:p>
           <w:p>
@@ -2304,16 +2062,7 @@
                 <w:szCs w:val="22"/>
                 <w:lang w:val="en-GB" w:eastAsia="en-US" w:bidi="ar-SA"/>
               </w:rPr>
-              <w:t>The code works as expected</w:t>
-            </w:r>
-            <w:r>
-              <w:rPr>
-                <w:rFonts w:cs="Calibri" w:ascii="Calibri" w:hAnsi="Calibri"/>
-                <w:sz w:val="22"/>
-                <w:szCs w:val="22"/>
-                <w:lang w:val="en-GB" w:eastAsia="en-US" w:bidi="ar-SA"/>
-              </w:rPr>
-              <w:t>.</w:t>
+              <w:t>The code works as expected.</w:t>
             </w:r>
           </w:p>
           <w:p>
@@ -2405,12 +2154,7 @@
               </w:rPr>
             </w:pPr>
             <w:r>
-              <w:rPr>
-                <w:rFonts w:cs="Calibri" w:ascii="Calibri" w:hAnsi="Calibri"/>
-                <w:sz w:val="22"/>
-                <w:szCs w:val="22"/>
-                <w:lang w:val="en-GB" w:eastAsia="en-US" w:bidi="ar-SA"/>
-              </w:rPr>
+              <w:rPr/>
               <w:drawing>
                 <wp:inline distT="0" distB="0" distL="0" distR="0">
                   <wp:extent cx="3239135" cy="2828925"/>
@@ -2470,106 +2214,7 @@
                 <w:szCs w:val="22"/>
                 <w:lang w:val="en-GB" w:eastAsia="en-US" w:bidi="ar-SA"/>
               </w:rPr>
-              <w:t>W</w:t>
-            </w:r>
-            <w:r>
-              <w:rPr>
-                <w:rFonts w:cs="Calibri" w:ascii="Calibri" w:hAnsi="Calibri"/>
-                <w:sz w:val="22"/>
-                <w:szCs w:val="22"/>
-                <w:lang w:val="en-GB" w:eastAsia="en-US" w:bidi="ar-SA"/>
-              </w:rPr>
-              <w:t xml:space="preserve">e have configured the pin PA9 </w:t>
-            </w:r>
-            <w:r>
-              <w:rPr>
-                <w:rFonts w:cs="Calibri" w:ascii="Calibri" w:hAnsi="Calibri"/>
-                <w:sz w:val="22"/>
-                <w:szCs w:val="22"/>
-                <w:lang w:val="en-GB" w:eastAsia="en-US" w:bidi="ar-SA"/>
-              </w:rPr>
-              <w:t>(</w:t>
-            </w:r>
-            <w:r>
-              <w:rPr>
-                <w:rFonts w:cs="Calibri" w:ascii="Calibri" w:hAnsi="Calibri"/>
-                <w:sz w:val="22"/>
-                <w:szCs w:val="22"/>
-                <w:lang w:val="en-GB" w:eastAsia="en-US" w:bidi="ar-SA"/>
-              </w:rPr>
-              <w:t>which is connected to the speaker</w:t>
-            </w:r>
-            <w:r>
-              <w:rPr>
-                <w:rFonts w:cs="Calibri" w:ascii="Calibri" w:hAnsi="Calibri"/>
-                <w:sz w:val="22"/>
-                <w:szCs w:val="22"/>
-                <w:lang w:val="en-GB" w:eastAsia="en-US" w:bidi="ar-SA"/>
-              </w:rPr>
-              <w:t>)</w:t>
-            </w:r>
-            <w:r>
-              <w:rPr>
-                <w:rFonts w:cs="Calibri" w:ascii="Calibri" w:hAnsi="Calibri"/>
-                <w:sz w:val="22"/>
-                <w:szCs w:val="22"/>
-                <w:lang w:val="en-GB" w:eastAsia="en-US" w:bidi="ar-SA"/>
-              </w:rPr>
-              <w:t xml:space="preserve"> as TIM1_CH2, in order to generate a PWM signal, and the pin </w:t>
-            </w:r>
-            <w:r>
-              <w:rPr>
-                <w:rFonts w:cs="Calibri" w:ascii="Calibri" w:hAnsi="Calibri"/>
-                <w:sz w:val="22"/>
-                <w:szCs w:val="22"/>
-                <w:lang w:val="en-GB" w:eastAsia="en-US" w:bidi="ar-SA"/>
-              </w:rPr>
-              <w:t>PA</w:t>
-            </w:r>
-            <w:r>
-              <w:rPr>
-                <w:rFonts w:cs="Calibri" w:ascii="Calibri" w:hAnsi="Calibri"/>
-                <w:sz w:val="22"/>
-                <w:szCs w:val="22"/>
-                <w:lang w:val="en-GB" w:eastAsia="en-US" w:bidi="ar-SA"/>
-              </w:rPr>
-              <w:t xml:space="preserve">8 </w:t>
-            </w:r>
-            <w:r>
-              <w:rPr>
-                <w:rFonts w:cs="Calibri" w:ascii="Calibri" w:hAnsi="Calibri"/>
-                <w:sz w:val="22"/>
-                <w:szCs w:val="22"/>
-                <w:lang w:val="en-GB" w:eastAsia="en-US" w:bidi="ar-SA"/>
-              </w:rPr>
-              <w:t>(</w:t>
-            </w:r>
-            <w:r>
-              <w:rPr>
-                <w:rFonts w:cs="Calibri" w:ascii="Calibri" w:hAnsi="Calibri"/>
-                <w:sz w:val="22"/>
-                <w:szCs w:val="22"/>
-                <w:lang w:val="en-GB" w:eastAsia="en-US" w:bidi="ar-SA"/>
-              </w:rPr>
-              <w:t>which is connected to the microphone</w:t>
-            </w:r>
-            <w:r>
-              <w:rPr>
-                <w:rFonts w:cs="Calibri" w:ascii="Calibri" w:hAnsi="Calibri"/>
-                <w:sz w:val="22"/>
-                <w:szCs w:val="22"/>
-                <w:lang w:val="en-GB" w:eastAsia="en-US" w:bidi="ar-SA"/>
-              </w:rPr>
-              <w:t>)</w:t>
-            </w:r>
-            <w:r>
-              <w:rPr>
-                <w:rFonts w:cs="Calibri" w:ascii="Calibri" w:hAnsi="Calibri"/>
-                <w:sz w:val="22"/>
-                <w:szCs w:val="22"/>
-                <w:lang w:val="en-GB" w:eastAsia="en-US" w:bidi="ar-SA"/>
-              </w:rPr>
-              <w:t xml:space="preserve"> as GPIO_EXTI8, in order to detect sounds and in consequence generate a interrupt.</w:t>
+              <w:t>We have configured the pin PA9 (which is connected to the speaker) as TIM1_CH2, in order to generate a PWM signal, and the pin PA8 (which is connected to the microphone) as GPIO_EXTI8, in order to detect sounds and in consequence generate a interrupt.</w:t>
             </w:r>
           </w:p>
           <w:p>
@@ -2592,24 +2237,10 @@
                 <w:szCs w:val="22"/>
                 <w:lang w:val="en-GB" w:eastAsia="en-US" w:bidi="ar-SA"/>
               </w:rPr>
-              <w:t>Se</w:t>
-            </w:r>
-            <w:r>
-              <w:rPr>
-                <w:rFonts w:cs="Calibri" w:ascii="Calibri" w:hAnsi="Calibri"/>
-                <w:sz w:val="22"/>
-                <w:szCs w:val="22"/>
-                <w:lang w:val="en-GB" w:eastAsia="en-US" w:bidi="ar-SA"/>
-              </w:rPr>
-              <w:t>condly, we configured the TIM1_CH2 as shown below:</w:t>
-            </w:r>
-            <w:r>
-              <w:rPr>
-                <w:rFonts w:cs="Calibri" w:ascii="Calibri" w:hAnsi="Calibri"/>
-                <w:sz w:val="22"/>
-                <w:szCs w:val="22"/>
-                <w:lang w:val="en-GB" w:eastAsia="en-US" w:bidi="ar-SA"/>
-              </w:rPr>
+              <w:t>Secondly, we configured the TIM1_CH2 as shown below:</w:t>
+            </w:r>
+            <w:r>
+              <w:rPr/>
               <w:drawing>
                 <wp:inline distT="0" distB="0" distL="0" distR="0">
                   <wp:extent cx="2816225" cy="4672330"/>
@@ -2715,25 +2346,7 @@
                 <w:szCs w:val="22"/>
                 <w:lang w:val="en-GB" w:eastAsia="en-US" w:bidi="ar-SA"/>
               </w:rPr>
-              <w:t xml:space="preserve">This idea </w:t>
-            </w:r>
-            <w:r>
-              <w:rPr>
-                <w:rFonts w:cs="Calibri" w:ascii="Calibri" w:hAnsi="Calibri"/>
-                <w:sz w:val="22"/>
-                <w:szCs w:val="22"/>
-                <w:lang w:val="en-GB" w:eastAsia="en-US" w:bidi="ar-SA"/>
-              </w:rPr>
-              <w:t>sounded</w:t>
-            </w:r>
-            <w:r>
-              <w:rPr>
-                <w:rFonts w:cs="Calibri" w:ascii="Calibri" w:hAnsi="Calibri"/>
-                <w:sz w:val="22"/>
-                <w:szCs w:val="22"/>
-                <w:lang w:val="en-GB" w:eastAsia="en-US" w:bidi="ar-SA"/>
-              </w:rPr>
-              <w:t xml:space="preserve"> right, but it’s not: according to our test, if done in this way, after the microphone detects the first sound from the environment, the speaker will play the first sound of the first tune forever.</w:t>
+              <w:t>This idea sounded right, but it’s not: according to our test, if done in this way, after the microphone detects the first sound from the environment, the speaker will play the first sound of the first tune forever.</w:t>
             </w:r>
           </w:p>
           <w:p>
@@ -2819,12 +2432,7 @@
               </w:rPr>
             </w:pPr>
             <w:r>
-              <w:rPr>
-                <w:rFonts w:cs="Calibri" w:ascii="Calibri" w:hAnsi="Calibri"/>
-                <w:sz w:val="22"/>
-                <w:szCs w:val="22"/>
-                <w:lang w:val="en-GB" w:eastAsia="en-US" w:bidi="ar-SA"/>
-              </w:rPr>
+              <w:rPr/>
               <w:drawing>
                 <wp:inline distT="0" distB="0" distL="0" distR="0">
                   <wp:extent cx="3879850" cy="2877185"/>
@@ -2924,12 +2532,7 @@
               </w:rPr>
             </w:pPr>
             <w:r>
-              <w:rPr>
-                <w:rFonts w:cs="Calibri" w:ascii="Calibri" w:hAnsi="Calibri"/>
-                <w:sz w:val="22"/>
-                <w:szCs w:val="22"/>
-                <w:lang w:val="en-GB" w:eastAsia="en-US" w:bidi="ar-SA"/>
-              </w:rPr>
+              <w:rPr/>
               <w:drawing>
                 <wp:inline distT="0" distB="0" distL="0" distR="0">
                   <wp:extent cx="2914650" cy="1077595"/>
@@ -3037,115 +2640,7 @@
                 <w:szCs w:val="22"/>
                 <w:lang w:val="en-GB" w:eastAsia="en-US" w:bidi="ar-SA"/>
               </w:rPr>
-              <w:t>As th</w:t>
-            </w:r>
-            <w:r>
-              <w:rPr>
-                <w:rFonts w:cs="Calibri" w:ascii="Calibri" w:hAnsi="Calibri"/>
-                <w:sz w:val="22"/>
-                <w:szCs w:val="22"/>
-                <w:lang w:val="en-GB" w:eastAsia="en-US" w:bidi="ar-SA"/>
-              </w:rPr>
-              <w:t>is</w:t>
-            </w:r>
-            <w:r>
-              <w:rPr>
-                <w:rFonts w:cs="Calibri" w:ascii="Calibri" w:hAnsi="Calibri"/>
-                <w:sz w:val="22"/>
-                <w:szCs w:val="22"/>
-                <w:lang w:val="en-GB" w:eastAsia="en-US" w:bidi="ar-SA"/>
-              </w:rPr>
-              <w:t xml:space="preserve"> project </w:t>
-            </w:r>
-            <w:r>
-              <w:rPr>
-                <w:rFonts w:cs="Calibri" w:ascii="Calibri" w:hAnsi="Calibri"/>
-                <w:sz w:val="22"/>
-                <w:szCs w:val="22"/>
-                <w:lang w:val="en-GB" w:eastAsia="en-US" w:bidi="ar-SA"/>
-              </w:rPr>
-              <w:t xml:space="preserve">just consists in making </w:t>
-            </w:r>
-            <w:r>
-              <w:rPr>
-                <w:rFonts w:cs="Calibri" w:ascii="Calibri" w:hAnsi="Calibri"/>
-                <w:sz w:val="22"/>
-                <w:szCs w:val="22"/>
-                <w:lang w:val="en-GB" w:eastAsia="en-US" w:bidi="ar-SA"/>
-              </w:rPr>
-              <w:t xml:space="preserve">again the </w:t>
-            </w:r>
-            <w:r>
-              <w:rPr>
-                <w:rFonts w:cs="Calibri" w:ascii="Calibri" w:hAnsi="Calibri"/>
-                <w:sz w:val="22"/>
-                <w:szCs w:val="22"/>
-                <w:lang w:val="en-GB" w:eastAsia="en-US" w:bidi="ar-SA"/>
-              </w:rPr>
-              <w:t>P</w:t>
-            </w:r>
-            <w:r>
-              <w:rPr>
-                <w:rFonts w:cs="Calibri" w:ascii="Calibri" w:hAnsi="Calibri"/>
-                <w:sz w:val="22"/>
-                <w:szCs w:val="22"/>
-                <w:lang w:val="en-GB" w:eastAsia="en-US" w:bidi="ar-SA"/>
-              </w:rPr>
-              <w:t xml:space="preserve">roject2c without using the HAL_Delay function, the configuration is almost the same as the previous project. </w:t>
-            </w:r>
-            <w:r>
-              <w:rPr>
-                <w:rFonts w:cs="Calibri" w:ascii="Calibri" w:hAnsi="Calibri"/>
-                <w:sz w:val="22"/>
-                <w:szCs w:val="22"/>
-                <w:lang w:val="en-GB" w:eastAsia="en-US" w:bidi="ar-SA"/>
-              </w:rPr>
-              <w:t>Considering the</w:t>
-            </w:r>
-            <w:r>
-              <w:rPr>
-                <w:rFonts w:cs="Calibri" w:ascii="Calibri" w:hAnsi="Calibri"/>
-                <w:sz w:val="22"/>
-                <w:szCs w:val="22"/>
-                <w:lang w:val="en-GB" w:eastAsia="en-US" w:bidi="ar-SA"/>
-              </w:rPr>
-              <w:t xml:space="preserve"> hint, we </w:t>
-            </w:r>
-            <w:r>
-              <w:rPr>
-                <w:rFonts w:cs="Calibri" w:ascii="Calibri" w:hAnsi="Calibri"/>
-                <w:sz w:val="22"/>
-                <w:szCs w:val="22"/>
-                <w:lang w:val="en-GB" w:eastAsia="en-US" w:bidi="ar-SA"/>
-              </w:rPr>
-              <w:t>chose</w:t>
-            </w:r>
-            <w:r>
-              <w:rPr>
-                <w:rFonts w:cs="Calibri" w:ascii="Calibri" w:hAnsi="Calibri"/>
-                <w:sz w:val="22"/>
-                <w:szCs w:val="22"/>
-                <w:lang w:val="en-GB" w:eastAsia="en-US" w:bidi="ar-SA"/>
-              </w:rPr>
-              <w:t xml:space="preserve"> the timer</w:t>
-            </w:r>
-            <w:r>
-              <w:rPr>
-                <w:rFonts w:cs="Calibri" w:ascii="Calibri" w:hAnsi="Calibri"/>
-                <w:sz w:val="22"/>
-                <w:szCs w:val="22"/>
-                <w:lang w:val="en-GB" w:eastAsia="en-US" w:bidi="ar-SA"/>
-              </w:rPr>
-              <w:t>2 to replace the</w:t>
-            </w:r>
-            <w:r>
-              <w:rPr>
-                <w:rFonts w:cs="Calibri" w:ascii="Calibri" w:hAnsi="Calibri"/>
-                <w:sz w:val="22"/>
-                <w:szCs w:val="22"/>
-                <w:lang w:val="en-GB" w:eastAsia="en-US" w:bidi="ar-SA"/>
-              </w:rPr>
-              <w:t xml:space="preserve"> HAL_Delay, and the timer1 channel 2 to generate the PWM signal.</w:t>
+              <w:t>As this project just consists in making again the Project2c without using the HAL_Delay function, the configuration is almost the same as the previous project. Considering the hint, we chose the timer2 to replace the HAL_Delay, and the timer1 channel 2 to generate the PWM signal.</w:t>
             </w:r>
           </w:p>
           <w:p>
@@ -3162,12 +2657,7 @@
               </w:rPr>
             </w:pPr>
             <w:r>
-              <w:rPr>
-                <w:rFonts w:cs="Calibri" w:ascii="Calibri" w:hAnsi="Calibri"/>
-                <w:sz w:val="22"/>
-                <w:szCs w:val="22"/>
-                <w:lang w:val="en-GB" w:eastAsia="en-US" w:bidi="ar-SA"/>
-              </w:rPr>
+              <w:rPr/>
               <w:drawing>
                 <wp:inline distT="0" distB="0" distL="0" distR="0">
                   <wp:extent cx="2790190" cy="4719320"/>
@@ -3227,142 +2717,7 @@
                 <w:szCs w:val="22"/>
                 <w:lang w:val="en-GB" w:eastAsia="en-US" w:bidi="ar-SA"/>
               </w:rPr>
-              <w:t xml:space="preserve">We fixed the Prescaler to 8399 in order to </w:t>
-            </w:r>
-            <w:r>
-              <w:rPr>
-                <w:rFonts w:cs="Calibri" w:ascii="Calibri" w:hAnsi="Calibri"/>
-                <w:sz w:val="22"/>
-                <w:szCs w:val="22"/>
-                <w:lang w:val="en-GB" w:eastAsia="en-US" w:bidi="ar-SA"/>
-              </w:rPr>
-              <w:t xml:space="preserve">simplify </w:t>
-            </w:r>
-            <w:r>
-              <w:rPr>
-                <w:rFonts w:cs="Calibri" w:ascii="Calibri" w:hAnsi="Calibri"/>
-                <w:sz w:val="22"/>
-                <w:szCs w:val="22"/>
-                <w:lang w:val="en-GB" w:eastAsia="en-US" w:bidi="ar-SA"/>
-              </w:rPr>
-              <w:t xml:space="preserve">our calculation </w:t>
-            </w:r>
-            <w:r>
-              <w:rPr>
-                <w:rFonts w:cs="Calibri" w:ascii="Calibri" w:hAnsi="Calibri"/>
-                <w:sz w:val="22"/>
-                <w:szCs w:val="22"/>
-                <w:lang w:val="en-GB" w:eastAsia="en-US" w:bidi="ar-SA"/>
-              </w:rPr>
-              <w:t>later</w:t>
-            </w:r>
-            <w:r>
-              <w:rPr>
-                <w:rFonts w:cs="Calibri" w:ascii="Calibri" w:hAnsi="Calibri"/>
-                <w:sz w:val="22"/>
-                <w:szCs w:val="22"/>
-                <w:lang w:val="en-GB" w:eastAsia="en-US" w:bidi="ar-SA"/>
-              </w:rPr>
-              <w:t xml:space="preserve">. </w:t>
-            </w:r>
-            <w:r>
-              <w:rPr>
-                <w:rFonts w:cs="Calibri" w:ascii="Calibri" w:hAnsi="Calibri"/>
-                <w:sz w:val="22"/>
-                <w:szCs w:val="22"/>
-                <w:lang w:val="en-GB" w:eastAsia="en-US" w:bidi="ar-SA"/>
-              </w:rPr>
-              <w:t>T</w:t>
-            </w:r>
-            <w:r>
-              <w:rPr>
-                <w:rFonts w:cs="Calibri" w:ascii="Calibri" w:hAnsi="Calibri"/>
-                <w:sz w:val="22"/>
-                <w:szCs w:val="22"/>
-                <w:lang w:val="en-GB" w:eastAsia="en-US" w:bidi="ar-SA"/>
-              </w:rPr>
-              <w:t>he value of the counter period doesn’t really matter, because we are going to overr</w:t>
-            </w:r>
-            <w:r>
-              <w:rPr>
-                <w:rFonts w:cs="Calibri" w:ascii="Calibri" w:hAnsi="Calibri"/>
-                <w:sz w:val="22"/>
-                <w:szCs w:val="22"/>
-                <w:lang w:val="en-GB" w:eastAsia="en-US" w:bidi="ar-SA"/>
-              </w:rPr>
-              <w:t>ide</w:t>
-            </w:r>
-            <w:r>
-              <w:rPr>
-                <w:rFonts w:cs="Calibri" w:ascii="Calibri" w:hAnsi="Calibri"/>
-                <w:sz w:val="22"/>
-                <w:szCs w:val="22"/>
-                <w:lang w:val="en-GB" w:eastAsia="en-US" w:bidi="ar-SA"/>
-              </w:rPr>
-              <w:t xml:space="preserve"> it according to the duration of the tune to play. </w:t>
-            </w:r>
-            <w:r>
-              <w:rPr>
-                <w:rFonts w:cs="Calibri" w:ascii="Calibri" w:hAnsi="Calibri"/>
-                <w:sz w:val="22"/>
-                <w:szCs w:val="22"/>
-                <w:lang w:val="en-GB" w:eastAsia="en-US" w:bidi="ar-SA"/>
-              </w:rPr>
-              <w:t xml:space="preserve">The other settings </w:t>
-            </w:r>
-            <w:r>
-              <w:rPr>
-                <w:rFonts w:cs="Calibri" w:ascii="Calibri" w:hAnsi="Calibri"/>
-                <w:sz w:val="22"/>
-                <w:szCs w:val="22"/>
-                <w:lang w:val="en-GB" w:eastAsia="en-US" w:bidi="ar-SA"/>
-              </w:rPr>
-              <w:t xml:space="preserve">on the board </w:t>
-            </w:r>
-            <w:r>
-              <w:rPr>
-                <w:rFonts w:cs="Calibri" w:ascii="Calibri" w:hAnsi="Calibri"/>
-                <w:sz w:val="22"/>
-                <w:szCs w:val="22"/>
-                <w:lang w:val="en-GB" w:eastAsia="en-US" w:bidi="ar-SA"/>
-              </w:rPr>
-              <w:t xml:space="preserve">are </w:t>
-            </w:r>
-            <w:r>
-              <w:rPr>
-                <w:rFonts w:cs="Calibri" w:ascii="Calibri" w:hAnsi="Calibri"/>
-                <w:sz w:val="22"/>
-                <w:szCs w:val="22"/>
-                <w:lang w:val="en-GB" w:eastAsia="en-US" w:bidi="ar-SA"/>
-              </w:rPr>
-              <w:t xml:space="preserve">the same as the previous project (although </w:t>
-            </w:r>
-            <w:r>
-              <w:rPr>
-                <w:rFonts w:cs="Calibri" w:ascii="Calibri" w:hAnsi="Calibri"/>
-                <w:sz w:val="22"/>
-                <w:szCs w:val="22"/>
-                <w:lang w:val="en-GB" w:eastAsia="en-US" w:bidi="ar-SA"/>
-              </w:rPr>
-              <w:t xml:space="preserve">this time we don’t need to change the priority in NVIC, </w:t>
-            </w:r>
-            <w:r>
-              <w:rPr>
-                <w:rFonts w:cs="Calibri" w:ascii="Calibri" w:hAnsi="Calibri"/>
-                <w:sz w:val="22"/>
-                <w:szCs w:val="22"/>
-                <w:lang w:val="en-GB" w:eastAsia="en-US" w:bidi="ar-SA"/>
-              </w:rPr>
-              <w:t xml:space="preserve">more </w:t>
-            </w:r>
-            <w:r>
-              <w:rPr>
-                <w:rFonts w:cs="Calibri" w:ascii="Calibri" w:hAnsi="Calibri"/>
-                <w:sz w:val="22"/>
-                <w:szCs w:val="22"/>
-                <w:lang w:val="en-GB" w:eastAsia="en-US" w:bidi="ar-SA"/>
-              </w:rPr>
-              <w:t>about it later).</w:t>
+              <w:t>We fixed the Prescaler to 8399 in order to simplify our calculation later. The value of the counter period doesn’t really matter, because we are going to override it according to the duration of the tune to play. The other settings on the board are the same as the previous project (although this time we don’t need to change the priority in NVIC, more about it later).</w:t>
             </w:r>
           </w:p>
           <w:p>
@@ -3379,14 +2734,8 @@
               </w:rPr>
             </w:pPr>
             <w:r>
-              <w:rPr>
-                <w:rFonts w:cs="Calibri" w:ascii="Calibri" w:hAnsi="Calibri"/>
-                <w:sz w:val="22"/>
-                <w:szCs w:val="22"/>
-                <w:lang w:val="en-GB" w:eastAsia="en-US" w:bidi="ar-SA"/>
-              </w:rPr>
               <w:drawing>
-                <wp:anchor behindDoc="0" distT="0" distB="0" distL="0" distR="0" simplePos="0" locked="0" layoutInCell="0" allowOverlap="1" relativeHeight="11">
+                <wp:anchor behindDoc="0" distT="0" distB="0" distL="0" distR="0" simplePos="0" locked="0" layoutInCell="1" allowOverlap="1" relativeHeight="15">
                   <wp:simplePos x="0" y="0"/>
                   <wp:positionH relativeFrom="column">
                     <wp:posOffset>54610</wp:posOffset>
@@ -3461,43 +2810,7 @@
                 <w:szCs w:val="22"/>
                 <w:lang w:val="en-GB" w:eastAsia="en-US" w:bidi="ar-SA"/>
               </w:rPr>
-              <w:t>The variable song_playing identif</w:t>
-            </w:r>
-            <w:r>
-              <w:rPr>
-                <w:rFonts w:cs="Calibri" w:ascii="Calibri" w:hAnsi="Calibri"/>
-                <w:sz w:val="22"/>
-                <w:szCs w:val="22"/>
-                <w:lang w:val="en-GB" w:eastAsia="en-US" w:bidi="ar-SA"/>
-              </w:rPr>
-              <w:t>ies</w:t>
-            </w:r>
-            <w:r>
-              <w:rPr>
-                <w:rFonts w:cs="Calibri" w:ascii="Calibri" w:hAnsi="Calibri"/>
-                <w:sz w:val="22"/>
-                <w:szCs w:val="22"/>
-                <w:lang w:val="en-GB" w:eastAsia="en-US" w:bidi="ar-SA"/>
-              </w:rPr>
-              <w:t xml:space="preserve"> if the song is over or no</w:t>
-            </w:r>
-            <w:r>
-              <w:rPr>
-                <w:rFonts w:cs="Calibri" w:ascii="Calibri" w:hAnsi="Calibri"/>
-                <w:sz w:val="22"/>
-                <w:szCs w:val="22"/>
-                <w:lang w:val="en-GB" w:eastAsia="en-US" w:bidi="ar-SA"/>
-              </w:rPr>
-              <w:t>t.</w:t>
-            </w:r>
-            <w:r>
-              <w:rPr>
-                <w:rFonts w:cs="Calibri" w:ascii="Calibri" w:hAnsi="Calibri"/>
-                <w:sz w:val="22"/>
-                <w:szCs w:val="22"/>
-                <w:lang w:val="en-GB" w:eastAsia="en-US" w:bidi="ar-SA"/>
-              </w:rPr>
-              <w:t xml:space="preserve"> The variable index identifies the order of the tune that it’s playing. </w:t>
+              <w:t xml:space="preserve">The variable song_playing identifies if the song is over or not. The variable index identifies the order of the tune that it’s playing. </w:t>
             </w:r>
           </w:p>
           <w:p>
@@ -3514,14 +2827,8 @@
               </w:rPr>
             </w:pPr>
             <w:r>
-              <w:rPr>
-                <w:rFonts w:cs="Calibri" w:ascii="Calibri" w:hAnsi="Calibri"/>
-                <w:sz w:val="22"/>
-                <w:szCs w:val="22"/>
-                <w:lang w:val="en-GB" w:eastAsia="en-US" w:bidi="ar-SA"/>
-              </w:rPr>
               <w:drawing>
-                <wp:anchor behindDoc="0" distT="0" distB="0" distL="0" distR="0" simplePos="0" locked="0" layoutInCell="0" allowOverlap="1" relativeHeight="12">
+                <wp:anchor behindDoc="0" distT="0" distB="0" distL="0" distR="0" simplePos="0" locked="0" layoutInCell="1" allowOverlap="1" relativeHeight="16">
                   <wp:simplePos x="0" y="0"/>
                   <wp:positionH relativeFrom="column">
                     <wp:posOffset>69215</wp:posOffset>
@@ -3597,134 +2904,11 @@
                 <w:szCs w:val="22"/>
                 <w:lang w:val="en-GB" w:eastAsia="en-US" w:bidi="ar-SA"/>
               </w:rPr>
-              <w:t>The</w:t>
-            </w:r>
-            <w:r>
-              <w:rPr>
-                <w:rFonts w:cs="Calibri" w:ascii="Calibri" w:hAnsi="Calibri"/>
-                <w:sz w:val="22"/>
-                <w:szCs w:val="22"/>
-                <w:lang w:val="en-GB" w:eastAsia="en-US" w:bidi="ar-SA"/>
-              </w:rPr>
-              <w:t xml:space="preserve"> callback function check</w:t>
-            </w:r>
-            <w:r>
-              <w:rPr>
-                <w:rFonts w:cs="Calibri" w:ascii="Calibri" w:hAnsi="Calibri"/>
-                <w:sz w:val="22"/>
-                <w:szCs w:val="22"/>
-                <w:lang w:val="en-GB" w:eastAsia="en-US" w:bidi="ar-SA"/>
-              </w:rPr>
-              <w:t>s</w:t>
-            </w:r>
-            <w:r>
-              <w:rPr>
-                <w:rFonts w:cs="Calibri" w:ascii="Calibri" w:hAnsi="Calibri"/>
-                <w:sz w:val="22"/>
-                <w:szCs w:val="22"/>
-                <w:lang w:val="en-GB" w:eastAsia="en-US" w:bidi="ar-SA"/>
-              </w:rPr>
-              <w:t xml:space="preserve"> if the previous song is over: </w:t>
-            </w:r>
-            <w:r>
-              <w:rPr>
-                <w:rFonts w:cs="Calibri" w:ascii="Calibri" w:hAnsi="Calibri"/>
-                <w:sz w:val="22"/>
-                <w:szCs w:val="22"/>
-                <w:lang w:val="en-GB" w:eastAsia="en-US" w:bidi="ar-SA"/>
-              </w:rPr>
-              <w:t>if true, it will start the next song,</w:t>
-            </w:r>
-            <w:r>
-              <w:rPr>
-                <w:rFonts w:cs="Calibri" w:ascii="Calibri" w:hAnsi="Calibri"/>
-                <w:sz w:val="22"/>
-                <w:szCs w:val="22"/>
-                <w:lang w:val="en-GB" w:eastAsia="en-US" w:bidi="ar-SA"/>
-              </w:rPr>
-              <w:t xml:space="preserve"> </w:t>
-            </w:r>
-            <w:r>
-              <w:rPr>
-                <w:rFonts w:cs="Calibri" w:ascii="Calibri" w:hAnsi="Calibri"/>
-                <w:sz w:val="22"/>
-                <w:szCs w:val="22"/>
-                <w:lang w:val="en-GB" w:eastAsia="en-US" w:bidi="ar-SA"/>
-              </w:rPr>
-              <w:t>otherwise</w:t>
-            </w:r>
-            <w:r>
-              <w:rPr>
-                <w:rFonts w:cs="Calibri" w:ascii="Calibri" w:hAnsi="Calibri"/>
-                <w:sz w:val="22"/>
-                <w:szCs w:val="22"/>
-                <w:lang w:val="en-GB" w:eastAsia="en-US" w:bidi="ar-SA"/>
-              </w:rPr>
-              <w:t xml:space="preserve"> it will do nothing. </w:t>
-            </w:r>
-            <w:r>
-              <w:rPr>
-                <w:rFonts w:cs="Calibri" w:ascii="Calibri" w:hAnsi="Calibri"/>
-                <w:sz w:val="22"/>
-                <w:szCs w:val="22"/>
-                <w:lang w:val="en-GB" w:eastAsia="en-US" w:bidi="ar-SA"/>
-              </w:rPr>
-              <w:t>T</w:t>
-            </w:r>
-            <w:r>
-              <w:rPr>
-                <w:rFonts w:cs="Calibri" w:ascii="Calibri" w:hAnsi="Calibri"/>
-                <w:sz w:val="22"/>
-                <w:szCs w:val="22"/>
-                <w:lang w:val="en-GB" w:eastAsia="en-US" w:bidi="ar-SA"/>
-              </w:rPr>
-              <w:t xml:space="preserve">hat’s </w:t>
-            </w:r>
-            <w:r>
-              <w:rPr>
-                <w:rFonts w:cs="Calibri" w:ascii="Calibri" w:hAnsi="Calibri"/>
-                <w:sz w:val="22"/>
-                <w:szCs w:val="22"/>
-                <w:lang w:val="en-GB" w:eastAsia="en-US" w:bidi="ar-SA"/>
-              </w:rPr>
-              <w:t xml:space="preserve">also </w:t>
-            </w:r>
-            <w:r>
-              <w:rPr>
-                <w:rFonts w:cs="Calibri" w:ascii="Calibri" w:hAnsi="Calibri"/>
-                <w:sz w:val="22"/>
-                <w:szCs w:val="22"/>
-                <w:lang w:val="en-GB" w:eastAsia="en-US" w:bidi="ar-SA"/>
-              </w:rPr>
-              <w:t xml:space="preserve">the reason why </w:t>
-            </w:r>
-            <w:r>
-              <w:rPr>
-                <w:rFonts w:cs="Calibri" w:ascii="Calibri" w:hAnsi="Calibri"/>
-                <w:sz w:val="22"/>
-                <w:szCs w:val="22"/>
-                <w:lang w:val="en-GB" w:eastAsia="en-US" w:bidi="ar-SA"/>
-              </w:rPr>
-              <w:t xml:space="preserve">in this case </w:t>
-            </w:r>
-            <w:r>
-              <w:rPr>
-                <w:rFonts w:cs="Calibri" w:ascii="Calibri" w:hAnsi="Calibri"/>
-                <w:sz w:val="22"/>
-                <w:szCs w:val="22"/>
-                <w:lang w:val="en-GB" w:eastAsia="en-US" w:bidi="ar-SA"/>
-              </w:rPr>
-              <w:t xml:space="preserve">we don’t need to change the priority on the NVIC board: </w:t>
-            </w:r>
-            <w:r>
-              <w:rPr>
-                <w:rFonts w:cs="Calibri" w:ascii="Calibri" w:hAnsi="Calibri"/>
-                <w:sz w:val="22"/>
-                <w:szCs w:val="22"/>
-                <w:lang w:val="en-GB" w:eastAsia="en-US" w:bidi="ar-SA"/>
-              </w:rPr>
+              <w:t xml:space="preserve">The callback function checks if the previous song is over: if true, it will start the next song, otherwise it will do nothing. That’s also the reason why in this case we don’t need to change the priority on the NVIC board: </w:t>
+            </w:r>
+            <w:r>
               <w:drawing>
-                <wp:anchor behindDoc="0" distT="0" distB="0" distL="0" distR="0" simplePos="0" locked="0" layoutInCell="0" allowOverlap="1" relativeHeight="13">
+                <wp:anchor behindDoc="0" distT="0" distB="0" distL="0" distR="0" simplePos="0" locked="0" layoutInCell="1" allowOverlap="1" relativeHeight="17">
                   <wp:simplePos x="0" y="0"/>
                   <wp:positionH relativeFrom="column">
                     <wp:posOffset>69215</wp:posOffset>
@@ -3815,7 +2999,7 @@
             </w:pPr>
             <w:r>
               <w:drawing>
-                <wp:anchor behindDoc="0" distT="0" distB="0" distL="0" distR="0" simplePos="0" locked="0" layoutInCell="0" allowOverlap="1" relativeHeight="14">
+                <wp:anchor behindDoc="0" distT="0" distB="0" distL="0" distR="0" simplePos="0" locked="0" layoutInCell="1" allowOverlap="1" relativeHeight="18">
                   <wp:simplePos x="0" y="0"/>
                   <wp:positionH relativeFrom="column">
                     <wp:posOffset>38735</wp:posOffset>
@@ -3867,25 +3051,7 @@
                 <w:szCs w:val="22"/>
                 <w:lang w:val="en-GB" w:eastAsia="en-US" w:bidi="ar-SA"/>
               </w:rPr>
-              <w:t>The first thing we do in this function is to stop the PWM (just in case, maybe it’s not neces</w:t>
-            </w:r>
-            <w:r>
-              <w:rPr>
-                <w:rFonts w:cs="Calibri" w:ascii="Calibri" w:hAnsi="Calibri"/>
-                <w:sz w:val="22"/>
-                <w:szCs w:val="22"/>
-                <w:lang w:val="en-GB" w:eastAsia="en-US" w:bidi="ar-SA"/>
-              </w:rPr>
-              <w:t>s</w:t>
-            </w:r>
-            <w:r>
-              <w:rPr>
-                <w:rFonts w:cs="Calibri" w:ascii="Calibri" w:hAnsi="Calibri"/>
-                <w:sz w:val="22"/>
-                <w:szCs w:val="22"/>
-                <w:lang w:val="en-GB" w:eastAsia="en-US" w:bidi="ar-SA"/>
-              </w:rPr>
-              <w:t>ary), and then it checks if the song is finished or not: if it’s finished, the program will stop the timer2, resets the flag of the timer2 and puts the song_playing to false. Otherwise, it sets the timer1 channel 2 to generate the PWM signal according to the next tune to reproduce and sets the timer2 to count for the end of this tune: as the Prescaler is 8399, the counter increments every 0.1 ms, hence we set the period based on the duration of every tone. Thus, when the counter counts until this number, it will trigger its callback function as shown below:</w:t>
+              <w:t>The first thing we do in this function is to stop the PWM (just in case, maybe it’s not necessary), and then it checks if the song is finished or not: if it’s finished, the program will stop the timer2, resets the flag of the timer2 and puts the song_playing to false. Otherwise, it sets the timer1 channel 2 to generate the PWM signal according to the next tune to reproduce and sets the timer2 to count for the end of this tune: as the Prescaler is 8399, the counter increments every 0.1 ms, hence we set the period based on the duration of every tone. Thus, when the counter counts until this number, it will trigger its callback function as shown below:</w:t>
             </w:r>
           </w:p>
           <w:p>
@@ -3901,12 +3067,7 @@
               </w:rPr>
             </w:pPr>
             <w:r>
-              <w:rPr>
-                <w:rFonts w:cs="Calibri" w:ascii="Calibri" w:hAnsi="Calibri"/>
-                <w:sz w:val="22"/>
-                <w:szCs w:val="22"/>
-                <w:lang w:val="en-GB" w:eastAsia="en-US" w:bidi="ar-SA"/>
-              </w:rPr>
+              <w:rPr/>
               <w:drawing>
                 <wp:inline distT="0" distB="0" distL="0" distR="0">
                   <wp:extent cx="5400040" cy="1344295"/>
@@ -4165,7 +3326,7 @@
         </w:trPr>
         <w:tc>
           <w:tcPr>
-            <w:tcW w:w="9628" w:type="dxa"/>
+            <w:tcW w:w="9627" w:type="dxa"/>
             <w:gridSpan w:val="4"/>
             <w:tcBorders>
               <w:top w:val="single" w:sz="4" w:space="0" w:color="000000"/>
@@ -4177,7 +3338,7 @@
           <w:p>
             <w:pPr>
               <w:pStyle w:val="Normal"/>
-              <w:widowControl/>
+              <w:widowControl w:val="false"/>
               <w:spacing w:lineRule="auto" w:line="240" w:before="0" w:after="0"/>
               <w:jc w:val="left"/>
               <w:rPr>
@@ -4198,20 +3359,16 @@
           <w:p>
             <w:pPr>
               <w:pStyle w:val="Normal"/>
-              <w:widowControl/>
-              <w:spacing w:lineRule="auto" w:line="240" w:before="0" w:after="0"/>
-              <w:jc w:val="left"/>
-              <w:rPr>
-                <w:lang w:val="en-US"/>
-              </w:rPr>
-            </w:pPr>
-            <w:r>
-              <w:rPr>
-                <w:rFonts w:eastAsia="Calibri"/>
-                <w:kern w:val="0"/>
-                <w:sz w:val="22"/>
-                <w:szCs w:val="22"/>
-                <w:lang w:val="it-IT" w:eastAsia="en-US" w:bidi="ar-SA"/>
+              <w:widowControl w:val="false"/>
+              <w:spacing w:lineRule="auto" w:line="240" w:before="0" w:after="0"/>
+              <w:jc w:val="left"/>
+              <w:rPr>
+                <w:lang w:val="en-US"/>
+              </w:rPr>
+            </w:pPr>
+            <w:r>
+              <w:rPr>
+                <w:lang w:val="en-US"/>
               </w:rPr>
             </w:r>
           </w:p>
@@ -4275,15 +3432,14 @@
     <w:qFormat/>
     <w:pPr>
       <w:widowControl/>
-      <w:kinsoku w:val="true"/>
-      <w:overflowPunct w:val="true"/>
-      <w:autoSpaceDE w:val="true"/>
+      <w:suppressAutoHyphens w:val="true"/>
+      <w:overflowPunct w:val="false"/>
       <w:bidi w:val="0"/>
       <w:spacing w:lineRule="auto" w:line="259" w:before="0" w:after="160"/>
       <w:jc w:val="left"/>
     </w:pPr>
     <w:rPr>
-      <w:rFonts w:ascii="Calibri" w:hAnsi="Calibri" w:eastAsia="Calibri"/>
+      <w:rFonts w:ascii="Calibri" w:hAnsi="Calibri" w:eastAsia="Calibri" w:cs="Noto Sans Arabic"/>
       <w:color w:val="auto"/>
       <w:kern w:val="0"/>
       <w:sz w:val="22"/>

</xml_diff>